<commit_message>
added new comm diagram (word)
</commit_message>
<xml_diff>
--- a/SSYSADD1 DOCU/Diagrams/Word File/Communication Diagram.docx
+++ b/SSYSADD1 DOCU/Diagrams/Word File/Communication Diagram.docx
@@ -4,6 +4,47 @@
   <w:body>
     <w:p>
       <w:bookmarkStart w:id="0" w:name="_GoBack"/>
+      <w:r>
+        <w:rPr>
+          <w:noProof/>
+          <w:lang w:val="en-US"/>
+        </w:rPr>
+        <w:drawing>
+          <wp:inline distT="0" distB="0" distL="0" distR="0" wp14:anchorId="35CB2118" wp14:editId="2CC943F3">
+            <wp:extent cx="8229600" cy="3622675"/>
+            <wp:effectExtent l="0" t="0" r="0" b="0"/>
+            <wp:docPr id="1" name="Picture 1"/>
+            <wp:cNvGraphicFramePr>
+              <a:graphicFrameLocks xmlns:a="http://schemas.openxmlformats.org/drawingml/2006/main" noChangeAspect="1"/>
+            </wp:cNvGraphicFramePr>
+            <a:graphic xmlns:a="http://schemas.openxmlformats.org/drawingml/2006/main">
+              <a:graphicData uri="http://schemas.openxmlformats.org/drawingml/2006/picture">
+                <pic:pic xmlns:pic="http://schemas.openxmlformats.org/drawingml/2006/picture">
+                  <pic:nvPicPr>
+                    <pic:cNvPr id="1" name=""/>
+                    <pic:cNvPicPr/>
+                  </pic:nvPicPr>
+                  <pic:blipFill>
+                    <a:blip r:embed="rId5"/>
+                    <a:stretch>
+                      <a:fillRect/>
+                    </a:stretch>
+                  </pic:blipFill>
+                  <pic:spPr>
+                    <a:xfrm>
+                      <a:off x="0" y="0"/>
+                      <a:ext cx="8229600" cy="3622675"/>
+                    </a:xfrm>
+                    <a:prstGeom prst="rect">
+                      <a:avLst/>
+                    </a:prstGeom>
+                  </pic:spPr>
+                </pic:pic>
+              </a:graphicData>
+            </a:graphic>
+          </wp:inline>
+        </w:drawing>
+      </w:r>
       <w:bookmarkEnd w:id="0"/>
     </w:p>
     <w:sectPr>
@@ -730,7 +771,7 @@
 </file>
 
 <file path=customXml/itemProps1.xml><?xml version="1.0" encoding="utf-8"?>
-<ds:datastoreItem xmlns:ds="http://schemas.openxmlformats.org/officeDocument/2006/customXml" ds:itemID="{1A48A899-2A42-4124-8AC7-48E68E280389}">
+<ds:datastoreItem xmlns:ds="http://schemas.openxmlformats.org/officeDocument/2006/customXml" ds:itemID="{06FD84F3-EF97-419E-AA2C-D56534CF3B12}">
   <ds:schemaRefs>
     <ds:schemaRef ds:uri="http://schemas.openxmlformats.org/officeDocument/2006/bibliography"/>
   </ds:schemaRefs>

</xml_diff>